<commit_message>
clase 13 abril 2023
</commit_message>
<xml_diff>
--- a/Material de estudio/Curso básico de programación orientada a objetos con JavaScript.docx
+++ b/Material de estudio/Curso básico de programación orientada a objetos con JavaScript.docx
@@ -1217,29 +1217,767 @@
           </wp:inline>
         </w:drawing>
       </w:r>
+    </w:p>
+    <w:p>
+      <w:pPr>
+        <w:spacing w:after="0"/>
+      </w:pPr>
+    </w:p>
+    <w:p>
+      <w:pPr>
+        <w:spacing w:after="0"/>
+      </w:pPr>
+    </w:p>
+    <w:p>
+      <w:pPr>
+        <w:spacing w:after="0"/>
+      </w:pPr>
+      <w:r>
+        <w:t xml:space="preserve">Video </w:t>
+      </w:r>
+    </w:p>
+    <w:p>
+      <w:pPr>
+        <w:spacing w:after="0"/>
+      </w:pPr>
+    </w:p>
+    <w:p>
+      <w:pPr>
+        <w:spacing w:after="0"/>
+      </w:pPr>
+    </w:p>
+    <w:p>
+      <w:pPr>
+        <w:spacing w:after="0"/>
+      </w:pPr>
+    </w:p>
+    <w:p>
+      <w:pPr>
+        <w:spacing w:after="0"/>
+      </w:pPr>
+    </w:p>
+    <w:p>
+      <w:pPr>
+        <w:spacing w:after="0"/>
+      </w:pPr>
+      <w:r>
+        <w:t xml:space="preserve">Video 12: </w:t>
+      </w:r>
+      <w:proofErr w:type="spellStart"/>
+      <w:r>
+        <w:t>Getter</w:t>
+      </w:r>
+      <w:proofErr w:type="spellEnd"/>
+      <w:r>
+        <w:t xml:space="preserve"> y </w:t>
+      </w:r>
+      <w:proofErr w:type="gramStart"/>
+      <w:r>
+        <w:t>Setter</w:t>
+      </w:r>
+      <w:r>
+        <w:t xml:space="preserve"> :</w:t>
+      </w:r>
+      <w:proofErr w:type="gramEnd"/>
+      <w:r>
+        <w:t xml:space="preserve"> sirve para </w:t>
+      </w:r>
+      <w:proofErr w:type="spellStart"/>
+      <w:r>
+        <w:t>get</w:t>
+      </w:r>
+      <w:proofErr w:type="spellEnd"/>
+      <w:r>
+        <w:t xml:space="preserve"> esconder y set para cambiar </w:t>
+      </w:r>
+    </w:p>
+    <w:p>
+      <w:pPr>
+        <w:spacing w:after="0"/>
+      </w:pPr>
+    </w:p>
+    <w:p>
+      <w:pPr>
+        <w:spacing w:after="0"/>
+      </w:pPr>
+      <w:proofErr w:type="spellStart"/>
+      <w:r>
+        <w:t>Public</w:t>
+      </w:r>
+      <w:proofErr w:type="spellEnd"/>
+      <w:r>
+        <w:t xml:space="preserve"> y privado no funciona en </w:t>
+      </w:r>
+      <w:proofErr w:type="spellStart"/>
+      <w:r>
+        <w:t>javascript</w:t>
+      </w:r>
+      <w:proofErr w:type="spellEnd"/>
+    </w:p>
+    <w:p>
+      <w:pPr>
+        <w:spacing w:after="0"/>
+      </w:pPr>
+      <w:r>
+        <w:t xml:space="preserve">Los atributos y métodos que no queremos que se llamen desde afuera del prototipo se les </w:t>
+      </w:r>
+      <w:r>
+        <w:t>escriben</w:t>
+      </w:r>
+      <w:r>
+        <w:t xml:space="preserve"> </w:t>
+      </w:r>
+      <w:r>
+        <w:t>guion</w:t>
+      </w:r>
+      <w:r>
+        <w:t xml:space="preserve"> bajo </w:t>
+      </w:r>
+      <w:r>
+        <w:t>ejemplo</w:t>
+      </w:r>
+      <w:r>
+        <w:t xml:space="preserve"> </w:t>
+      </w:r>
+    </w:p>
+    <w:p>
+      <w:pPr>
+        <w:spacing w:after="0"/>
+      </w:pPr>
+      <w:proofErr w:type="spellStart"/>
+      <w:r>
+        <w:t>This</w:t>
+      </w:r>
+      <w:proofErr w:type="spellEnd"/>
+      <w:r>
+        <w:t>._name = name;</w:t>
+      </w:r>
+    </w:p>
+    <w:p>
+      <w:pPr>
+        <w:spacing w:after="0"/>
+      </w:pPr>
+    </w:p>
+    <w:p>
+      <w:pPr>
+        <w:spacing w:after="0"/>
+      </w:pPr>
+      <w:r>
+        <w:t xml:space="preserve">Ejercicio esconder el atributo name en el prototipo </w:t>
+      </w:r>
+      <w:proofErr w:type="spellStart"/>
+      <w:proofErr w:type="gramStart"/>
+      <w:r>
+        <w:t>couse</w:t>
+      </w:r>
+      <w:proofErr w:type="spellEnd"/>
+      <w:r>
+        <w:t xml:space="preserve">  método</w:t>
+      </w:r>
+      <w:proofErr w:type="gramEnd"/>
+      <w:r>
+        <w:t xml:space="preserve"> </w:t>
+      </w:r>
+      <w:proofErr w:type="spellStart"/>
+      <w:r>
+        <w:t>get</w:t>
+      </w:r>
+      <w:proofErr w:type="spellEnd"/>
+    </w:p>
+    <w:p>
+      <w:pPr>
+        <w:spacing w:after="0"/>
+      </w:pPr>
+      <w:r>
+        <w:rPr>
+          <w:noProof/>
+          <w:lang w:eastAsia="es-CO"/>
+        </w:rPr>
+        <w:drawing>
+          <wp:inline distT="0" distB="0" distL="0" distR="0">
+            <wp:extent cx="3365500" cy="2889250"/>
+            <wp:effectExtent l="0" t="0" r="6350" b="6350"/>
+            <wp:docPr id="15" name="Imagen 15"/>
+            <wp:cNvGraphicFramePr>
+              <a:graphicFrameLocks xmlns:a="http://schemas.openxmlformats.org/drawingml/2006/main" noChangeAspect="1"/>
+            </wp:cNvGraphicFramePr>
+            <a:graphic xmlns:a="http://schemas.openxmlformats.org/drawingml/2006/main">
+              <a:graphicData uri="http://schemas.openxmlformats.org/drawingml/2006/picture">
+                <pic:pic xmlns:pic="http://schemas.openxmlformats.org/drawingml/2006/picture">
+                  <pic:nvPicPr>
+                    <pic:cNvPr id="0" name="Picture 1"/>
+                    <pic:cNvPicPr>
+                      <a:picLocks noChangeAspect="1" noChangeArrowheads="1"/>
+                    </pic:cNvPicPr>
+                  </pic:nvPicPr>
+                  <pic:blipFill>
+                    <a:blip r:embed="rId18">
+                      <a:extLst>
+                        <a:ext uri="{28A0092B-C50C-407E-A947-70E740481C1C}">
+                          <a14:useLocalDpi xmlns:a14="http://schemas.microsoft.com/office/drawing/2010/main" val="0"/>
+                        </a:ext>
+                      </a:extLst>
+                    </a:blip>
+                    <a:srcRect/>
+                    <a:stretch>
+                      <a:fillRect/>
+                    </a:stretch>
+                  </pic:blipFill>
+                  <pic:spPr bwMode="auto">
+                    <a:xfrm>
+                      <a:off x="0" y="0"/>
+                      <a:ext cx="3365500" cy="2889250"/>
+                    </a:xfrm>
+                    <a:prstGeom prst="rect">
+                      <a:avLst/>
+                    </a:prstGeom>
+                    <a:noFill/>
+                    <a:ln>
+                      <a:noFill/>
+                    </a:ln>
+                  </pic:spPr>
+                </pic:pic>
+              </a:graphicData>
+            </a:graphic>
+          </wp:inline>
+        </w:drawing>
+      </w:r>
+    </w:p>
+    <w:p>
+      <w:pPr>
+        <w:spacing w:after="0"/>
+      </w:pPr>
+    </w:p>
+    <w:p>
+      <w:pPr>
+        <w:spacing w:after="0"/>
+      </w:pPr>
+    </w:p>
+    <w:p>
+      <w:pPr>
+        <w:spacing w:after="0"/>
+      </w:pPr>
+      <w:r>
+        <w:t xml:space="preserve">Método set: sirve para modificar el nombre </w:t>
+      </w:r>
+    </w:p>
+    <w:p>
+      <w:pPr>
+        <w:spacing w:after="0"/>
+      </w:pPr>
+    </w:p>
+    <w:p>
+      <w:pPr>
+        <w:spacing w:after="0"/>
+      </w:pPr>
+      <w:r>
+        <w:rPr>
+          <w:noProof/>
+          <w:lang w:eastAsia="es-CO"/>
+        </w:rPr>
+        <w:drawing>
+          <wp:inline distT="0" distB="0" distL="0" distR="0">
+            <wp:extent cx="5607050" cy="1473200"/>
+            <wp:effectExtent l="0" t="0" r="0" b="0"/>
+            <wp:docPr id="16" name="Imagen 16"/>
+            <wp:cNvGraphicFramePr>
+              <a:graphicFrameLocks xmlns:a="http://schemas.openxmlformats.org/drawingml/2006/main" noChangeAspect="1"/>
+            </wp:cNvGraphicFramePr>
+            <a:graphic xmlns:a="http://schemas.openxmlformats.org/drawingml/2006/main">
+              <a:graphicData uri="http://schemas.openxmlformats.org/drawingml/2006/picture">
+                <pic:pic xmlns:pic="http://schemas.openxmlformats.org/drawingml/2006/picture">
+                  <pic:nvPicPr>
+                    <pic:cNvPr id="0" name="Picture 2"/>
+                    <pic:cNvPicPr>
+                      <a:picLocks noChangeAspect="1" noChangeArrowheads="1"/>
+                    </pic:cNvPicPr>
+                  </pic:nvPicPr>
+                  <pic:blipFill>
+                    <a:blip r:embed="rId19">
+                      <a:extLst>
+                        <a:ext uri="{28A0092B-C50C-407E-A947-70E740481C1C}">
+                          <a14:useLocalDpi xmlns:a14="http://schemas.microsoft.com/office/drawing/2010/main" val="0"/>
+                        </a:ext>
+                      </a:extLst>
+                    </a:blip>
+                    <a:srcRect/>
+                    <a:stretch>
+                      <a:fillRect/>
+                    </a:stretch>
+                  </pic:blipFill>
+                  <pic:spPr bwMode="auto">
+                    <a:xfrm>
+                      <a:off x="0" y="0"/>
+                      <a:ext cx="5607050" cy="1473200"/>
+                    </a:xfrm>
+                    <a:prstGeom prst="rect">
+                      <a:avLst/>
+                    </a:prstGeom>
+                    <a:noFill/>
+                    <a:ln>
+                      <a:noFill/>
+                    </a:ln>
+                  </pic:spPr>
+                </pic:pic>
+              </a:graphicData>
+            </a:graphic>
+          </wp:inline>
+        </w:drawing>
+      </w:r>
+    </w:p>
+    <w:p>
+      <w:pPr>
+        <w:spacing w:after="0"/>
+      </w:pPr>
+    </w:p>
+    <w:p>
+      <w:pPr>
+        <w:spacing w:after="0"/>
+      </w:pPr>
+    </w:p>
+    <w:p>
+      <w:pPr>
+        <w:spacing w:after="0"/>
+      </w:pPr>
+    </w:p>
+    <w:p>
+      <w:pPr>
+        <w:spacing w:after="0"/>
+      </w:pPr>
+    </w:p>
+    <w:p>
+      <w:pPr>
+        <w:spacing w:after="0"/>
+      </w:pPr>
+    </w:p>
+    <w:p>
+      <w:pPr>
+        <w:spacing w:after="0"/>
+      </w:pPr>
+    </w:p>
+    <w:p/>
+    <w:p>
+      <w:r>
+        <w:lastRenderedPageBreak/>
+        <w:t>Examen:</w:t>
+      </w:r>
+    </w:p>
+    <w:p/>
+    <w:p>
+      <w:r>
+        <w:t xml:space="preserve">Aunque </w:t>
+      </w:r>
+      <w:proofErr w:type="spellStart"/>
+      <w:r>
+        <w:t>js</w:t>
+      </w:r>
+      <w:proofErr w:type="spellEnd"/>
+      <w:r>
+        <w:t xml:space="preserve"> ser extraño</w:t>
+      </w:r>
+      <w:proofErr w:type="gramStart"/>
+      <w:r>
+        <w:t>……</w:t>
+      </w:r>
+      <w:proofErr w:type="gramEnd"/>
+      <w:r>
+        <w:t xml:space="preserve"> verdader</w:t>
+      </w:r>
+      <w:r>
+        <w:t>o</w:t>
+      </w:r>
+    </w:p>
+    <w:p>
+      <w:pPr>
+        <w:rPr>
+          <w:color w:val="FF0000"/>
+        </w:rPr>
+      </w:pPr>
+      <w:r>
+        <w:rPr>
+          <w:highlight w:val="red"/>
+        </w:rPr>
+        <w:t xml:space="preserve">Para que crear objeto en </w:t>
+      </w:r>
+      <w:proofErr w:type="spellStart"/>
+      <w:proofErr w:type="gramStart"/>
+      <w:r>
+        <w:rPr>
+          <w:highlight w:val="red"/>
+        </w:rPr>
+        <w:t>js</w:t>
+      </w:r>
+      <w:proofErr w:type="spellEnd"/>
+      <w:r>
+        <w:rPr>
+          <w:highlight w:val="red"/>
+        </w:rPr>
+        <w:t xml:space="preserve">  error</w:t>
+      </w:r>
+      <w:proofErr w:type="gramEnd"/>
+      <w:r>
+        <w:rPr>
+          <w:highlight w:val="red"/>
+        </w:rPr>
+        <w:t xml:space="preserve"> agrupar variables un mismo lugar dentro del código</w:t>
+      </w:r>
+      <w:r>
+        <w:t xml:space="preserve"> todo lo relacionado debe vivir dentro del objeto, </w:t>
+      </w:r>
+      <w:r>
+        <w:t>cada objeto define método atributo</w:t>
+      </w:r>
+      <w:r>
+        <w:t xml:space="preserve">  video 2</w:t>
+      </w:r>
+    </w:p>
+    <w:p>
+      <w:r>
+        <w:t xml:space="preserve">Clases JS sintaxis amigable prototipos </w:t>
+      </w:r>
+      <w:proofErr w:type="spellStart"/>
+      <w:r>
+        <w:t>js</w:t>
+      </w:r>
+      <w:proofErr w:type="spellEnd"/>
+    </w:p>
+    <w:p>
+      <w:r>
+        <w:t xml:space="preserve">Palabras clave diferencia función normal </w:t>
+      </w:r>
+      <w:proofErr w:type="spellStart"/>
+      <w:r>
+        <w:t>js</w:t>
+      </w:r>
+      <w:proofErr w:type="spellEnd"/>
+      <w:r>
+        <w:t xml:space="preserve">    </w:t>
+      </w:r>
+      <w:proofErr w:type="spellStart"/>
+      <w:r>
+        <w:t>this</w:t>
+      </w:r>
+      <w:proofErr w:type="spellEnd"/>
+      <w:r>
+        <w:t xml:space="preserve">. New. </w:t>
+      </w:r>
+      <w:proofErr w:type="spellStart"/>
+      <w:r>
+        <w:t>Prototype</w:t>
+      </w:r>
+      <w:proofErr w:type="spellEnd"/>
+    </w:p>
+    <w:p>
+      <w:r>
+        <w:rPr>
+          <w:highlight w:val="red"/>
+        </w:rPr>
+        <w:t>Programación orientada objetos error patrón diseño JS</w:t>
+      </w:r>
+      <w:r>
+        <w:t xml:space="preserve"> video 2</w:t>
+      </w:r>
+    </w:p>
+    <w:p>
+      <w:r>
+        <w:t xml:space="preserve">Ventajas orden, reusabilidad y menos líneas de código </w:t>
+      </w:r>
+    </w:p>
+    <w:p>
+      <w:r>
+        <w:t xml:space="preserve">Completa frase todos los paradigmas de programación  intentan resolver </w:t>
+      </w:r>
+      <w:proofErr w:type="gramStart"/>
+      <w:r>
+        <w:t>,,,,</w:t>
+      </w:r>
+      <w:proofErr w:type="gramEnd"/>
+      <w:r>
+        <w:t xml:space="preserve"> histórica anteriores</w:t>
+      </w:r>
+    </w:p>
+    <w:p>
+      <w:r>
+        <w:t>Cuales son pilares abstracción encapsulamiento herencia polimorfismo</w:t>
+      </w:r>
+    </w:p>
+    <w:p>
+      <w:r>
+        <w:t xml:space="preserve">La instancia prototipo heredan </w:t>
+      </w:r>
+      <w:proofErr w:type="gramStart"/>
+      <w:r>
+        <w:t>métodos verdadero</w:t>
+      </w:r>
+      <w:proofErr w:type="gramEnd"/>
+    </w:p>
+    <w:p>
+      <w:r>
+        <w:t xml:space="preserve">Abstracción en </w:t>
+      </w:r>
+      <w:proofErr w:type="gramStart"/>
+      <w:r>
+        <w:t>JS  crear</w:t>
+      </w:r>
+      <w:proofErr w:type="gramEnd"/>
+      <w:r>
+        <w:t xml:space="preserve"> prototipo molde</w:t>
+      </w:r>
+    </w:p>
+    <w:p>
+      <w:r>
+        <w:t>Herencia JS heredar extender métodos atributos</w:t>
+      </w:r>
+    </w:p>
+    <w:p>
+      <w:r>
+        <w:t xml:space="preserve">Polimorfismo JS anular o modificar comportamiento métodos heredados </w:t>
+      </w:r>
+    </w:p>
+    <w:p>
+      <w:r>
+        <w:t xml:space="preserve">Atributos </w:t>
+      </w:r>
+      <w:proofErr w:type="spellStart"/>
+      <w:r>
+        <w:t>proto</w:t>
+      </w:r>
+      <w:proofErr w:type="spellEnd"/>
+      <w:r>
+        <w:t xml:space="preserve"> …</w:t>
+      </w:r>
+      <w:proofErr w:type="gramStart"/>
+      <w:r>
+        <w:t>..</w:t>
+      </w:r>
+      <w:proofErr w:type="gramEnd"/>
+      <w:r>
+        <w:t xml:space="preserve"> </w:t>
+      </w:r>
+      <w:proofErr w:type="gramStart"/>
+      <w:r>
+        <w:t>por</w:t>
+      </w:r>
+      <w:proofErr w:type="gramEnd"/>
+      <w:r>
+        <w:t xml:space="preserve"> dentro  error falso</w:t>
+      </w:r>
+    </w:p>
+    <w:p>
+      <w:proofErr w:type="gramStart"/>
+      <w:r>
+        <w:rPr>
+          <w:highlight w:val="red"/>
+        </w:rPr>
+        <w:t>Herencia  JS</w:t>
+      </w:r>
+      <w:proofErr w:type="gramEnd"/>
+      <w:r>
+        <w:rPr>
+          <w:highlight w:val="red"/>
+        </w:rPr>
+        <w:t xml:space="preserve"> ejecutar método constructor prototipo extendemos error </w:t>
+      </w:r>
+      <w:proofErr w:type="spellStart"/>
+      <w:r>
+        <w:rPr>
+          <w:highlight w:val="red"/>
+        </w:rPr>
+        <w:t>this.contructor</w:t>
+      </w:r>
+      <w:proofErr w:type="spellEnd"/>
+      <w:r>
+        <w:t xml:space="preserve"> video 16</w:t>
+      </w:r>
+    </w:p>
+    <w:p>
+      <w:proofErr w:type="spellStart"/>
+      <w:proofErr w:type="gramStart"/>
+      <w:r>
+        <w:t>modulos</w:t>
+      </w:r>
+      <w:proofErr w:type="spellEnd"/>
+      <w:proofErr w:type="gramEnd"/>
+      <w:r>
+        <w:t xml:space="preserve"> </w:t>
+      </w:r>
+      <w:r>
+        <w:t>ECMAS   aplicar encapsulamiento a nivel de archivos</w:t>
+      </w:r>
+    </w:p>
+    <w:p>
+      <w:pPr>
+        <w:rPr>
+          <w:lang w:val="en-US"/>
+        </w:rPr>
+      </w:pPr>
+      <w:proofErr w:type="gramStart"/>
+      <w:r>
+        <w:rPr>
+          <w:lang w:val="en-US"/>
+        </w:rPr>
+        <w:t>getter</w:t>
+      </w:r>
+      <w:proofErr w:type="gramEnd"/>
+      <w:r>
+        <w:rPr>
+          <w:lang w:val="en-US"/>
+        </w:rPr>
+        <w:t xml:space="preserve"> </w:t>
+      </w:r>
+      <w:proofErr w:type="spellStart"/>
+      <w:r>
+        <w:rPr>
+          <w:lang w:val="en-US"/>
+        </w:rPr>
+        <w:t>privado</w:t>
+      </w:r>
+      <w:proofErr w:type="spellEnd"/>
+      <w:r>
+        <w:rPr>
+          <w:lang w:val="en-US"/>
+        </w:rPr>
+        <w:t xml:space="preserve"> </w:t>
+      </w:r>
+      <w:r>
+        <w:rPr>
+          <w:lang w:val="en-US"/>
+        </w:rPr>
+        <w:t xml:space="preserve">name  get name () {return </w:t>
+      </w:r>
+      <w:proofErr w:type="spellStart"/>
+      <w:r>
+        <w:rPr>
+          <w:lang w:val="en-US"/>
+        </w:rPr>
+        <w:t>this._name</w:t>
+      </w:r>
+      <w:proofErr w:type="spellEnd"/>
+      <w:r>
+        <w:rPr>
+          <w:lang w:val="en-US"/>
+        </w:rPr>
+        <w:t>;}</w:t>
+      </w:r>
+    </w:p>
+    <w:p>
+      <w:proofErr w:type="gramStart"/>
+      <w:r>
+        <w:rPr>
+          <w:highlight w:val="red"/>
+        </w:rPr>
+        <w:t>nombrar</w:t>
+      </w:r>
+      <w:proofErr w:type="gramEnd"/>
+      <w:r>
+        <w:rPr>
+          <w:highlight w:val="red"/>
+        </w:rPr>
+        <w:t xml:space="preserve"> atributos </w:t>
+      </w:r>
+      <w:proofErr w:type="spellStart"/>
+      <w:r>
+        <w:rPr>
+          <w:highlight w:val="red"/>
+        </w:rPr>
+        <w:t>metodos</w:t>
+      </w:r>
+      <w:proofErr w:type="spellEnd"/>
+      <w:r>
+        <w:rPr>
+          <w:highlight w:val="red"/>
+        </w:rPr>
+        <w:t xml:space="preserve"> privados error </w:t>
+      </w:r>
+      <w:r>
+        <w:rPr>
+          <w:highlight w:val="red"/>
+        </w:rPr>
+        <w:t>mayúscula</w:t>
+      </w:r>
+      <w:r>
+        <w:t xml:space="preserve"> video 12</w:t>
+      </w:r>
+      <w:r>
+        <w:t>-buen</w:t>
+      </w:r>
       <w:bookmarkStart w:id="0" w:name="_GoBack"/>
       <w:bookmarkEnd w:id="0"/>
     </w:p>
     <w:p>
-      <w:pPr>
-        <w:spacing w:after="0"/>
-      </w:pPr>
-    </w:p>
-    <w:p>
-      <w:pPr>
-        <w:spacing w:after="0"/>
-      </w:pPr>
-    </w:p>
-    <w:p>
-      <w:pPr>
-        <w:spacing w:after="0"/>
-      </w:pPr>
-    </w:p>
-    <w:p>
-      <w:pPr>
-        <w:spacing w:after="0"/>
-      </w:pPr>
-    </w:p>
+      <w:proofErr w:type="gramStart"/>
+      <w:r>
+        <w:t>acceder</w:t>
+      </w:r>
+      <w:proofErr w:type="gramEnd"/>
+      <w:r>
+        <w:t xml:space="preserve"> atributo incorrecta   objeto-&gt;atributo</w:t>
+      </w:r>
+    </w:p>
+    <w:p>
+      <w:proofErr w:type="gramStart"/>
+      <w:r>
+        <w:t>prototipos</w:t>
+      </w:r>
+      <w:proofErr w:type="gramEnd"/>
+      <w:r>
+        <w:t xml:space="preserve"> java script    moldes para crear objetos</w:t>
+      </w:r>
+    </w:p>
+    <w:p>
+      <w:r>
+        <w:t xml:space="preserve">Arrays </w:t>
+      </w:r>
+      <w:proofErr w:type="spellStart"/>
+      <w:r>
+        <w:t>método.push</w:t>
+      </w:r>
+      <w:proofErr w:type="spellEnd"/>
+      <w:r>
+        <w:t xml:space="preserve"> dentro atributo _</w:t>
+      </w:r>
+      <w:proofErr w:type="spellStart"/>
+      <w:r>
+        <w:t>proto</w:t>
+      </w:r>
+      <w:proofErr w:type="spellEnd"/>
+      <w:r>
+        <w:t xml:space="preserve">    </w:t>
+      </w:r>
+      <w:proofErr w:type="spellStart"/>
+      <w:proofErr w:type="gramStart"/>
+      <w:r>
+        <w:t>asignaturas.push</w:t>
+      </w:r>
+      <w:proofErr w:type="spellEnd"/>
+      <w:r>
+        <w:t>()</w:t>
+      </w:r>
+      <w:proofErr w:type="gramEnd"/>
+    </w:p>
+    <w:p/>
+    <w:p/>
+    <w:p/>
+    <w:p/>
+    <w:p/>
+    <w:p/>
+    <w:p/>
+    <w:p/>
+    <w:p/>
+    <w:p/>
+    <w:p/>
+    <w:p/>
+    <w:p>
+      <w:proofErr w:type="spellStart"/>
+      <w:proofErr w:type="gramStart"/>
+      <w:r>
+        <w:t>js</w:t>
+      </w:r>
+      <w:proofErr w:type="spellEnd"/>
+      <w:proofErr w:type="gramEnd"/>
+    </w:p>
+    <w:p/>
+    <w:p/>
     <w:p/>
     <w:p/>
     <w:p/>

</xml_diff>